<commit_message>
new build.xml, soon-to-be-pdf file updated
</commit_message>
<xml_diff>
--- a/1stExercise_Programming.docx
+++ b/1stExercise_Programming.docx
@@ -94,6 +94,9 @@
       <w:r>
         <w:t>Subh</w:t>
       </w:r>
+      <w:r>
+        <w:t>adeep Manna</w:t>
+      </w:r>
     </w:p>
     <w:p>
       <w:pPr>
@@ -104,7 +107,7 @@
         </w:numPr>
       </w:pPr>
       <w:r>
-        <w:t>Pravez</w:t>
+        <w:t>Parvez Ahmad</w:t>
       </w:r>
     </w:p>
     <w:p>
@@ -282,22 +285,7 @@
     </w:p>
     <w:p>
       <w:r>
-        <w:rPr>
-          <w:b/>
-        </w:rPr>
-        <w:t xml:space="preserve">On Windows: </w:t>
-      </w:r>
-      <w:r>
-        <w:t xml:space="preserve">If you have </w:t>
-      </w:r>
-      <w:r>
-        <w:t xml:space="preserve">Apache </w:t>
-      </w:r>
-      <w:r>
-        <w:t>Ant installed, open command prompt, navigate to the folder, and execute the build.xml</w:t>
-      </w:r>
-      <w:r>
-        <w:t xml:space="preserve"> (type </w:t>
+        <w:t xml:space="preserve">If you have installed Ant, just type </w:t>
       </w:r>
       <w:r>
         <w:rPr>
@@ -306,10 +294,12 @@
         <w:t>ant</w:t>
       </w:r>
       <w:r>
-        <w:t>)</w:t>
-      </w:r>
-      <w:r>
-        <w:t xml:space="preserve">. If not, execute the </w:t>
+        <w:t xml:space="preserve"> in the command prompt and it will automatically compile and execute 1 server and 2 clients</w:t>
+      </w:r>
+    </w:p>
+    <w:p>
+      <w:r>
+        <w:t xml:space="preserve">If not, if you’re running in Windows, just double-click the </w:t>
       </w:r>
       <w:r>
         <w:rPr>
@@ -320,59 +310,106 @@
       <w:r>
         <w:t xml:space="preserve"> file</w:t>
       </w:r>
-      <w:r>
-        <w:t>. It will spawn 1 server and 2 clients</w:t>
-      </w:r>
-    </w:p>
-    <w:p>
-      <w:r>
-        <w:rPr>
-          <w:b/>
-        </w:rPr>
-        <w:t>On Linux</w:t>
-      </w:r>
-      <w:r>
-        <w:rPr>
-          <w:b/>
-        </w:rPr>
-        <w:t xml:space="preserve">: </w:t>
-      </w:r>
-      <w:r>
-        <w:t xml:space="preserve">Type </w:t>
-      </w:r>
-      <w:r>
-        <w:rPr>
-          <w:i/>
-        </w:rPr>
-        <w:t>ant</w:t>
+    </w:p>
+    <w:p>
+      <w:pPr>
+        <w:pStyle w:val="Heading1"/>
+      </w:pPr>
+      <w:r>
+        <w:t>Brief description on the MVC</w:t>
       </w:r>
       <w:r>
         <w:t xml:space="preserve"> </w:t>
-      </w:r>
-      <w:r>
-        <w:t xml:space="preserve">(need Apache Ant installed) </w:t>
-      </w:r>
-      <w:r>
-        <w:t xml:space="preserve">in the terminal </w:t>
-      </w:r>
-      <w:r>
-        <w:t xml:space="preserve">of the folder </w:t>
       </w:r>
       <w:bookmarkStart w:id="0" w:name="_GoBack"/>
       <w:bookmarkEnd w:id="0"/>
       <w:r>
-        <w:t xml:space="preserve">to compile and </w:t>
-      </w:r>
-      <w:r>
-        <w:t>spawn</w:t>
-      </w:r>
-      <w:r>
-        <w:t xml:space="preserve"> 1 server and 2 clients</w:t>
+        <w:t>structure</w:t>
+      </w:r>
+    </w:p>
+    <w:p>
+      <w:r>
+        <w:t>Each server and client has their own model, view, and the controller.</w:t>
+      </w:r>
+    </w:p>
+    <w:p>
+      <w:r>
+        <w:t xml:space="preserve">The </w:t>
+      </w:r>
+      <w:r>
+        <w:rPr>
+          <w:b/>
+        </w:rPr>
+        <w:t xml:space="preserve">Model (M_) </w:t>
+      </w:r>
+      <w:r>
+        <w:t>implements the remote interface and provides additional functions that can be executed by the Controller</w:t>
+      </w:r>
+    </w:p>
+    <w:p>
+      <w:r>
+        <w:t xml:space="preserve">The </w:t>
+      </w:r>
+      <w:r>
+        <w:rPr>
+          <w:b/>
+        </w:rPr>
+        <w:t>Controller (C_)</w:t>
+      </w:r>
+      <w:r>
+        <w:t xml:space="preserve"> extends </w:t>
+      </w:r>
+      <w:r>
+        <w:rPr>
+          <w:b/>
+        </w:rPr>
+        <w:t>JFrame</w:t>
+      </w:r>
+      <w:r>
+        <w:t xml:space="preserve"> so that it could show the View to the interface. It also serves as the bridge between receiving the data from other machine to applying it to the view</w:t>
+      </w:r>
+    </w:p>
+    <w:p>
+      <w:r>
+        <w:t xml:space="preserve">The </w:t>
+      </w:r>
+      <w:r>
+        <w:rPr>
+          <w:b/>
+        </w:rPr>
+        <w:t>View (V_)</w:t>
+      </w:r>
+      <w:r>
+        <w:t xml:space="preserve"> extends </w:t>
+      </w:r>
+      <w:r>
+        <w:rPr>
+          <w:b/>
+        </w:rPr>
+        <w:t>Jpanel</w:t>
+      </w:r>
+      <w:r>
+        <w:t xml:space="preserve"> and consists of several Swing GUI components to simulate gameplay. A custom JPanel (</w:t>
+      </w:r>
+      <w:r>
+        <w:rPr>
+          <w:b/>
+        </w:rPr>
+        <w:t>GameCanvas</w:t>
+      </w:r>
+      <w:r>
+        <w:t xml:space="preserve"> class) is used by the client as the drawing board for the ant and the background. Server’s View class shows several Swing GUI component</w:t>
+      </w:r>
+      <w:r>
+        <w:t>s</w:t>
+      </w:r>
+      <w:r>
+        <w:t xml:space="preserve"> for status and list of users.</w:t>
       </w:r>
     </w:p>
     <w:sectPr>
       <w:pgSz w:w="12240" w:h="15840"/>
-      <w:pgMar w:top="1440" w:right="1440" w:bottom="1440" w:left="1440" w:header="720" w:footer="720" w:gutter="0"/>
+      <w:pgMar w:top="720" w:right="720" w:bottom="720" w:left="720" w:header="720" w:footer="720" w:gutter="0"/>
       <w:cols w:space="720"/>
       <w:docGrid w:linePitch="360"/>
     </w:sectPr>

</xml_diff>

<commit_message>
added code documentations from Pravez
</commit_message>
<xml_diff>
--- a/1stExercise_Programming.docx
+++ b/1stExercise_Programming.docx
@@ -9,6 +9,8 @@
           <w:b/>
         </w:rPr>
       </w:pPr>
+      <w:bookmarkStart w:id="0" w:name="_GoBack"/>
+      <w:bookmarkEnd w:id="0"/>
       <w:r>
         <w:rPr>
           <w:b/>
@@ -233,7 +235,15 @@
         <w:t>Client</w:t>
       </w:r>
       <w:r>
-        <w:t xml:space="preserve"> folder includes all client-related files (model, view, and controller) and a custom canvas extended from JPanel as the game area.</w:t>
+        <w:t xml:space="preserve"> folder includes all client-related files (model, view, and controller) and a custom canvas extended from JPanel </w:t>
+      </w:r>
+      <w:proofErr w:type="gramStart"/>
+      <w:r>
+        <w:t>as</w:t>
+      </w:r>
+      <w:proofErr w:type="gramEnd"/>
+      <w:r>
+        <w:t xml:space="preserve"> the game area.</w:t>
       </w:r>
     </w:p>
     <w:p>
@@ -258,7 +268,15 @@
         <w:t xml:space="preserve"> folder includes the remote interface from both client and server</w:t>
       </w:r>
       <w:r>
-        <w:t>, several helper classes and objects, and the server’s stub. The client will use the path “../Util” to access the server’s stub</w:t>
+        <w:t>, several helper classes and objects, and the server’s stub. The client will use the path “</w:t>
+      </w:r>
+      <w:proofErr w:type="gramStart"/>
+      <w:r>
+        <w:t>..</w:t>
+      </w:r>
+      <w:proofErr w:type="gramEnd"/>
+      <w:r>
+        <w:t>/Util” to access the server’s stub</w:t>
       </w:r>
     </w:p>
     <w:p>
@@ -319,12 +337,7 @@
         <w:t>Brief description on the MVC</w:t>
       </w:r>
       <w:r>
-        <w:t xml:space="preserve"> </w:t>
-      </w:r>
-      <w:bookmarkStart w:id="0" w:name="_GoBack"/>
-      <w:bookmarkEnd w:id="0"/>
-      <w:r>
-        <w:t>structure</w:t>
+        <w:t xml:space="preserve"> structure</w:t>
       </w:r>
     </w:p>
     <w:p>

</xml_diff>